<commit_message>
Inserimento materiale KV revisionato
Se volete testare il progetto ricordatevi di non pushare la cartella creata per salvare i dati dei commenti "KeyValueDB", altrimenti gli altri lavorerebbero su un database inconsistente
</commit_message>
<xml_diff>
--- a/Task1/Documentation/Documents/FeasibilityStudy.docx
+++ b/Task1/Documentation/Documents/FeasibilityStudy.docx
@@ -308,7 +308,12 @@
             <w:pStyle w:val="Titolosommario"/>
           </w:pPr>
           <w:r>
-            <w:t>Summary</w:t>
+            <w:t>Summ</w:t>
+          </w:r>
+          <w:bookmarkStart w:id="1" w:name="_GoBack"/>
+          <w:bookmarkEnd w:id="1"/>
+          <w:r>
+            <w:t>ary</w:t>
           </w:r>
         </w:p>
         <w:p>
@@ -319,7 +324,7 @@
               <w:noProof/>
               <w:sz w:val="22"/>
               <w:szCs w:val="22"/>
-              <w:lang w:eastAsia="en-GB"/>
+              <w:lang w:val="it-IT" w:eastAsia="it-IT"/>
             </w:rPr>
           </w:pPr>
           <w:r>
@@ -340,7 +345,7 @@
             </w:rPr>
             <w:fldChar w:fldCharType="separate"/>
           </w:r>
-          <w:hyperlink w:anchor="_Toc23781047" w:history="1">
+          <w:hyperlink w:anchor="_Toc28352333" w:history="1">
             <w:r>
               <w:rPr>
                 <w:rStyle w:val="Collegamentoipertestuale"/>
@@ -367,7 +372,7 @@
                 <w:noProof/>
                 <w:webHidden/>
               </w:rPr>
-              <w:instrText xml:space="preserve"> PAGEREF _Toc23781047 \h </w:instrText>
+              <w:instrText xml:space="preserve"> PAGEREF _Toc28352333 \h </w:instrText>
             </w:r>
             <w:r>
               <w:rPr>
@@ -409,10 +414,10 @@
               <w:noProof/>
               <w:sz w:val="22"/>
               <w:szCs w:val="22"/>
-              <w:lang w:eastAsia="en-GB"/>
+              <w:lang w:val="it-IT" w:eastAsia="it-IT"/>
             </w:rPr>
           </w:pPr>
-          <w:hyperlink w:anchor="_Toc23781048" w:history="1">
+          <w:hyperlink w:anchor="_Toc28352334" w:history="1">
             <w:r>
               <w:rPr>
                 <w:rStyle w:val="Collegamentoipertestuale"/>
@@ -439,7 +444,7 @@
                 <w:noProof/>
                 <w:webHidden/>
               </w:rPr>
-              <w:instrText xml:space="preserve"> PAGEREF _Toc23781048 \h </w:instrText>
+              <w:instrText xml:space="preserve"> PAGEREF _Toc28352334 \h </w:instrText>
             </w:r>
             <w:r>
               <w:rPr>
@@ -481,10 +486,10 @@
               <w:noProof/>
               <w:sz w:val="22"/>
               <w:szCs w:val="22"/>
-              <w:lang w:eastAsia="en-GB"/>
+              <w:lang w:val="it-IT" w:eastAsia="it-IT"/>
             </w:rPr>
           </w:pPr>
-          <w:hyperlink w:anchor="_Toc23781049" w:history="1">
+          <w:hyperlink w:anchor="_Toc28352335" w:history="1">
             <w:r>
               <w:rPr>
                 <w:rStyle w:val="Collegamentoipertestuale"/>
@@ -511,7 +516,7 @@
                 <w:noProof/>
                 <w:webHidden/>
               </w:rPr>
-              <w:instrText xml:space="preserve"> PAGEREF _Toc23781049 \h </w:instrText>
+              <w:instrText xml:space="preserve"> PAGEREF _Toc28352335 \h </w:instrText>
             </w:r>
             <w:r>
               <w:rPr>
@@ -553,10 +558,10 @@
               <w:noProof/>
               <w:sz w:val="22"/>
               <w:szCs w:val="22"/>
-              <w:lang w:eastAsia="en-GB"/>
+              <w:lang w:val="it-IT" w:eastAsia="it-IT"/>
             </w:rPr>
           </w:pPr>
-          <w:hyperlink w:anchor="_Toc23781050" w:history="1">
+          <w:hyperlink w:anchor="_Toc28352336" w:history="1">
             <w:r>
               <w:rPr>
                 <w:rStyle w:val="Collegamentoipertestuale"/>
@@ -583,7 +588,7 @@
                 <w:noProof/>
                 <w:webHidden/>
               </w:rPr>
-              <w:instrText xml:space="preserve"> PAGEREF _Toc23781050 \h </w:instrText>
+              <w:instrText xml:space="preserve"> PAGEREF _Toc28352336 \h </w:instrText>
             </w:r>
             <w:r>
               <w:rPr>
@@ -625,10 +630,10 @@
               <w:noProof/>
               <w:sz w:val="22"/>
               <w:szCs w:val="22"/>
-              <w:lang w:eastAsia="en-GB"/>
+              <w:lang w:val="it-IT" w:eastAsia="it-IT"/>
             </w:rPr>
           </w:pPr>
-          <w:hyperlink w:anchor="_Toc23781051" w:history="1">
+          <w:hyperlink w:anchor="_Toc28352337" w:history="1">
             <w:r>
               <w:rPr>
                 <w:rStyle w:val="Collegamentoipertestuale"/>
@@ -655,7 +660,7 @@
                 <w:noProof/>
                 <w:webHidden/>
               </w:rPr>
-              <w:instrText xml:space="preserve"> PAGEREF _Toc23781051 \h </w:instrText>
+              <w:instrText xml:space="preserve"> PAGEREF _Toc28352337 \h </w:instrText>
             </w:r>
             <w:r>
               <w:rPr>
@@ -697,17 +702,17 @@
               <w:noProof/>
               <w:sz w:val="22"/>
               <w:szCs w:val="22"/>
-              <w:lang w:eastAsia="en-GB"/>
+              <w:lang w:val="it-IT" w:eastAsia="it-IT"/>
             </w:rPr>
           </w:pPr>
-          <w:hyperlink w:anchor="_Toc23781052" w:history="1">
+          <w:hyperlink w:anchor="_Toc28352338" w:history="1">
             <w:r>
               <w:rPr>
                 <w:rStyle w:val="Collegamentoipertestuale"/>
                 <w:noProof/>
                 <w:shd w:val="clear" w:color="auto" w:fill="FFFFFF"/>
               </w:rPr>
-              <w:t>Caracteristics</w:t>
+              <w:t>Characteristics</w:t>
             </w:r>
             <w:r>
               <w:rPr>
@@ -728,7 +733,7 @@
                 <w:noProof/>
                 <w:webHidden/>
               </w:rPr>
-              <w:instrText xml:space="preserve"> PAGEREF _Toc23781052 \h </w:instrText>
+              <w:instrText xml:space="preserve"> PAGEREF _Toc28352338 \h </w:instrText>
             </w:r>
             <w:r>
               <w:rPr>
@@ -770,10 +775,10 @@
               <w:noProof/>
               <w:sz w:val="22"/>
               <w:szCs w:val="22"/>
-              <w:lang w:eastAsia="en-GB"/>
+              <w:lang w:val="it-IT" w:eastAsia="it-IT"/>
             </w:rPr>
           </w:pPr>
-          <w:hyperlink w:anchor="_Toc23781053" w:history="1">
+          <w:hyperlink w:anchor="_Toc28352339" w:history="1">
             <w:r>
               <w:rPr>
                 <w:rStyle w:val="Collegamentoipertestuale"/>
@@ -801,7 +806,7 @@
                 <w:noProof/>
                 <w:webHidden/>
               </w:rPr>
-              <w:instrText xml:space="preserve"> PAGEREF _Toc23781053 \h </w:instrText>
+              <w:instrText xml:space="preserve"> PAGEREF _Toc28352339 \h </w:instrText>
             </w:r>
             <w:r>
               <w:rPr>
@@ -821,7 +826,7 @@
                 <w:noProof/>
                 <w:webHidden/>
               </w:rPr>
-              <w:t>3</w:t>
+              <w:t>4</w:t>
             </w:r>
             <w:r>
               <w:rPr>
@@ -843,10 +848,10 @@
               <w:noProof/>
               <w:sz w:val="22"/>
               <w:szCs w:val="22"/>
-              <w:lang w:eastAsia="en-GB"/>
+              <w:lang w:val="it-IT" w:eastAsia="it-IT"/>
             </w:rPr>
           </w:pPr>
-          <w:hyperlink w:anchor="_Toc23781054" w:history="1">
+          <w:hyperlink w:anchor="_Toc28352340" w:history="1">
             <w:r>
               <w:rPr>
                 <w:rStyle w:val="Collegamentoipertestuale"/>
@@ -875,7 +880,7 @@
                 <w:noProof/>
                 <w:webHidden/>
               </w:rPr>
-              <w:instrText xml:space="preserve"> PAGEREF _Toc23781054 \h </w:instrText>
+              <w:instrText xml:space="preserve"> PAGEREF _Toc28352340 \h </w:instrText>
             </w:r>
             <w:r>
               <w:rPr>
@@ -917,10 +922,10 @@
               <w:noProof/>
               <w:sz w:val="22"/>
               <w:szCs w:val="22"/>
-              <w:lang w:eastAsia="en-GB"/>
+              <w:lang w:val="it-IT" w:eastAsia="it-IT"/>
             </w:rPr>
           </w:pPr>
-          <w:hyperlink w:anchor="_Toc23781055" w:history="1">
+          <w:hyperlink w:anchor="_Toc28352341" w:history="1">
             <w:r>
               <w:rPr>
                 <w:rStyle w:val="Collegamentoipertestuale"/>
@@ -949,7 +954,7 @@
                 <w:noProof/>
                 <w:webHidden/>
               </w:rPr>
-              <w:instrText xml:space="preserve"> PAGEREF _Toc23781055 \h </w:instrText>
+              <w:instrText xml:space="preserve"> PAGEREF _Toc28352341 \h </w:instrText>
             </w:r>
             <w:r>
               <w:rPr>
@@ -991,16 +996,16 @@
               <w:noProof/>
               <w:sz w:val="22"/>
               <w:szCs w:val="22"/>
-              <w:lang w:eastAsia="en-GB"/>
+              <w:lang w:val="it-IT" w:eastAsia="it-IT"/>
             </w:rPr>
           </w:pPr>
-          <w:hyperlink w:anchor="_Toc23781056" w:history="1">
+          <w:hyperlink w:anchor="_Toc28352342" w:history="1">
             <w:r>
               <w:rPr>
                 <w:rStyle w:val="Collegamentoipertestuale"/>
                 <w:noProof/>
               </w:rPr>
-              <w:t>Entities Analisys</w:t>
+              <w:t>Entities Analyses</w:t>
             </w:r>
             <w:r>
               <w:rPr>
@@ -1021,7 +1026,7 @@
                 <w:noProof/>
                 <w:webHidden/>
               </w:rPr>
-              <w:instrText xml:space="preserve"> PAGEREF _Toc23781056 \h </w:instrText>
+              <w:instrText xml:space="preserve"> PAGEREF _Toc28352342 \h </w:instrText>
             </w:r>
             <w:r>
               <w:rPr>
@@ -1041,7 +1046,7 @@
                 <w:noProof/>
                 <w:webHidden/>
               </w:rPr>
-              <w:t>4</w:t>
+              <w:t>5</w:t>
             </w:r>
             <w:r>
               <w:rPr>
@@ -1063,10 +1068,10 @@
               <w:noProof/>
               <w:sz w:val="22"/>
               <w:szCs w:val="22"/>
-              <w:lang w:eastAsia="en-GB"/>
+              <w:lang w:val="it-IT" w:eastAsia="it-IT"/>
             </w:rPr>
           </w:pPr>
-          <w:hyperlink w:anchor="_Toc23781057" w:history="1">
+          <w:hyperlink w:anchor="_Toc28352343" w:history="1">
             <w:r>
               <w:rPr>
                 <w:rStyle w:val="Collegamentoipertestuale"/>
@@ -1093,7 +1098,7 @@
                 <w:noProof/>
                 <w:webHidden/>
               </w:rPr>
-              <w:instrText xml:space="preserve"> PAGEREF _Toc23781057 \h </w:instrText>
+              <w:instrText xml:space="preserve"> PAGEREF _Toc28352343 \h </w:instrText>
             </w:r>
             <w:r>
               <w:rPr>
@@ -1135,10 +1140,10 @@
               <w:noProof/>
               <w:sz w:val="22"/>
               <w:szCs w:val="22"/>
-              <w:lang w:eastAsia="en-GB"/>
+              <w:lang w:val="it-IT" w:eastAsia="it-IT"/>
             </w:rPr>
           </w:pPr>
-          <w:hyperlink w:anchor="_Toc23781058" w:history="1">
+          <w:hyperlink w:anchor="_Toc28352344" w:history="1">
             <w:r>
               <w:rPr>
                 <w:rStyle w:val="Collegamentoipertestuale"/>
@@ -1165,7 +1170,7 @@
                 <w:noProof/>
                 <w:webHidden/>
               </w:rPr>
-              <w:instrText xml:space="preserve"> PAGEREF _Toc23781058 \h </w:instrText>
+              <w:instrText xml:space="preserve"> PAGEREF _Toc28352344 \h </w:instrText>
             </w:r>
             <w:r>
               <w:rPr>
@@ -1207,10 +1212,10 @@
               <w:noProof/>
               <w:sz w:val="22"/>
               <w:szCs w:val="22"/>
-              <w:lang w:eastAsia="en-GB"/>
+              <w:lang w:val="it-IT" w:eastAsia="it-IT"/>
             </w:rPr>
           </w:pPr>
-          <w:hyperlink w:anchor="_Toc23781059" w:history="1">
+          <w:hyperlink w:anchor="_Toc28352345" w:history="1">
             <w:r>
               <w:rPr>
                 <w:rStyle w:val="Collegamentoipertestuale"/>
@@ -1239,7 +1244,7 @@
                 <w:noProof/>
                 <w:webHidden/>
               </w:rPr>
-              <w:instrText xml:space="preserve"> PAGEREF _Toc23781059 \h </w:instrText>
+              <w:instrText xml:space="preserve"> PAGEREF _Toc28352345 \h </w:instrText>
             </w:r>
             <w:r>
               <w:rPr>
@@ -1259,7 +1264,7 @@
                 <w:noProof/>
                 <w:webHidden/>
               </w:rPr>
-              <w:t>5</w:t>
+              <w:t>6</w:t>
             </w:r>
             <w:r>
               <w:rPr>
@@ -1281,10 +1286,10 @@
               <w:noProof/>
               <w:sz w:val="22"/>
               <w:szCs w:val="22"/>
-              <w:lang w:eastAsia="en-GB"/>
+              <w:lang w:val="it-IT" w:eastAsia="it-IT"/>
             </w:rPr>
           </w:pPr>
-          <w:hyperlink w:anchor="_Toc23781060" w:history="1">
+          <w:hyperlink w:anchor="_Toc28352346" w:history="1">
             <w:r>
               <w:rPr>
                 <w:rStyle w:val="Collegamentoipertestuale"/>
@@ -1313,7 +1318,7 @@
                 <w:noProof/>
                 <w:webHidden/>
               </w:rPr>
-              <w:instrText xml:space="preserve"> PAGEREF _Toc23781060 \h </w:instrText>
+              <w:instrText xml:space="preserve"> PAGEREF _Toc28352346 \h </w:instrText>
             </w:r>
             <w:r>
               <w:rPr>
@@ -1333,7 +1338,7 @@
                 <w:noProof/>
                 <w:webHidden/>
               </w:rPr>
-              <w:t>5</w:t>
+              <w:t>6</w:t>
             </w:r>
             <w:r>
               <w:rPr>
@@ -1355,10 +1360,10 @@
               <w:noProof/>
               <w:sz w:val="22"/>
               <w:szCs w:val="22"/>
-              <w:lang w:eastAsia="en-GB"/>
+              <w:lang w:val="it-IT" w:eastAsia="it-IT"/>
             </w:rPr>
           </w:pPr>
-          <w:hyperlink w:anchor="_Toc23781061" w:history="1">
+          <w:hyperlink w:anchor="_Toc28352347" w:history="1">
             <w:r>
               <w:rPr>
                 <w:rStyle w:val="Collegamentoipertestuale"/>
@@ -1387,7 +1392,7 @@
                 <w:noProof/>
                 <w:webHidden/>
               </w:rPr>
-              <w:instrText xml:space="preserve"> PAGEREF _Toc23781061 \h </w:instrText>
+              <w:instrText xml:space="preserve"> PAGEREF _Toc28352347 \h </w:instrText>
             </w:r>
             <w:r>
               <w:rPr>
@@ -1429,10 +1434,10 @@
               <w:noProof/>
               <w:sz w:val="22"/>
               <w:szCs w:val="22"/>
-              <w:lang w:eastAsia="en-GB"/>
+              <w:lang w:val="it-IT" w:eastAsia="it-IT"/>
             </w:rPr>
           </w:pPr>
-          <w:hyperlink w:anchor="_Toc23781062" w:history="1">
+          <w:hyperlink w:anchor="_Toc28352348" w:history="1">
             <w:r>
               <w:rPr>
                 <w:rStyle w:val="Collegamentoipertestuale"/>
@@ -1459,7 +1464,7 @@
                 <w:noProof/>
                 <w:webHidden/>
               </w:rPr>
-              <w:instrText xml:space="preserve"> PAGEREF _Toc23781062 \h </w:instrText>
+              <w:instrText xml:space="preserve"> PAGEREF _Toc28352348 \h </w:instrText>
             </w:r>
             <w:r>
               <w:rPr>
@@ -1501,16 +1506,16 @@
               <w:noProof/>
               <w:sz w:val="22"/>
               <w:szCs w:val="22"/>
-              <w:lang w:eastAsia="en-GB"/>
+              <w:lang w:val="it-IT" w:eastAsia="it-IT"/>
             </w:rPr>
           </w:pPr>
-          <w:hyperlink w:anchor="_Toc23781063" w:history="1">
+          <w:hyperlink w:anchor="_Toc28352349" w:history="1">
             <w:r>
               <w:rPr>
                 <w:rStyle w:val="Collegamentoipertestuale"/>
                 <w:noProof/>
               </w:rPr>
-              <w:t>Relational recommended Entities</w:t>
+              <w:t>Entities suited to a relational database</w:t>
             </w:r>
             <w:r>
               <w:rPr>
@@ -1531,7 +1536,7 @@
                 <w:noProof/>
                 <w:webHidden/>
               </w:rPr>
-              <w:instrText xml:space="preserve"> PAGEREF _Toc23781063 \h </w:instrText>
+              <w:instrText xml:space="preserve"> PAGEREF _Toc28352349 \h </w:instrText>
             </w:r>
             <w:r>
               <w:rPr>
@@ -1573,10 +1578,10 @@
               <w:noProof/>
               <w:sz w:val="22"/>
               <w:szCs w:val="22"/>
-              <w:lang w:eastAsia="en-GB"/>
+              <w:lang w:val="it-IT" w:eastAsia="it-IT"/>
             </w:rPr>
           </w:pPr>
-          <w:hyperlink w:anchor="_Toc23781064" w:history="1">
+          <w:hyperlink w:anchor="_Toc28352350" w:history="1">
             <w:r>
               <w:rPr>
                 <w:rStyle w:val="Collegamentoipertestuale"/>
@@ -1603,7 +1608,7 @@
                 <w:noProof/>
                 <w:webHidden/>
               </w:rPr>
-              <w:instrText xml:space="preserve"> PAGEREF _Toc23781064 \h </w:instrText>
+              <w:instrText xml:space="preserve"> PAGEREF _Toc28352350 \h </w:instrText>
             </w:r>
             <w:r>
               <w:rPr>
@@ -1623,7 +1628,7 @@
                 <w:noProof/>
                 <w:webHidden/>
               </w:rPr>
-              <w:t>6</w:t>
+              <w:t>7</w:t>
             </w:r>
             <w:r>
               <w:rPr>
@@ -1660,23 +1665,23 @@
       <w:pPr>
         <w:pStyle w:val="Titolo1"/>
       </w:pPr>
-      <w:bookmarkStart w:id="1" w:name="_Toc23781047"/>
+      <w:bookmarkStart w:id="2" w:name="_Toc28352333"/>
       <w:bookmarkEnd w:id="0"/>
       <w:r>
         <w:lastRenderedPageBreak/>
         <w:t>Study</w:t>
       </w:r>
-      <w:bookmarkEnd w:id="1"/>
+      <w:bookmarkEnd w:id="2"/>
     </w:p>
     <w:p>
       <w:pPr>
         <w:pStyle w:val="Titolo2"/>
       </w:pPr>
-      <w:bookmarkStart w:id="2" w:name="_Toc23781048"/>
+      <w:bookmarkStart w:id="3" w:name="_Toc28352334"/>
       <w:r>
         <w:t>Application</w:t>
       </w:r>
-      <w:bookmarkEnd w:id="2"/>
+      <w:bookmarkEnd w:id="3"/>
       <w:r>
         <w:t xml:space="preserve"> </w:t>
       </w:r>
@@ -1685,11 +1690,11 @@
       <w:pPr>
         <w:pStyle w:val="Titolo3"/>
       </w:pPr>
-      <w:bookmarkStart w:id="3" w:name="_Toc23781049"/>
+      <w:bookmarkStart w:id="4" w:name="_Toc28352335"/>
       <w:r>
         <w:t>Description</w:t>
       </w:r>
-      <w:bookmarkEnd w:id="3"/>
+      <w:bookmarkEnd w:id="4"/>
     </w:p>
     <w:p>
       <w:proofErr w:type="spellStart"/>
@@ -1745,11 +1750,11 @@
       <w:pPr>
         <w:pStyle w:val="Titolo3"/>
       </w:pPr>
-      <w:bookmarkStart w:id="4" w:name="_Toc23781050"/>
+      <w:bookmarkStart w:id="5" w:name="_Toc28352336"/>
       <w:r>
         <w:t>Load</w:t>
       </w:r>
-      <w:bookmarkEnd w:id="4"/>
+      <w:bookmarkEnd w:id="5"/>
     </w:p>
     <w:p>
       <w:r>
@@ -1951,11 +1956,11 @@
       <w:pPr>
         <w:pStyle w:val="Titolo2"/>
       </w:pPr>
-      <w:bookmarkStart w:id="5" w:name="_Toc23781051"/>
+      <w:bookmarkStart w:id="6" w:name="_Toc28352337"/>
       <w:r>
         <w:t>Key-Value Model</w:t>
       </w:r>
-      <w:bookmarkEnd w:id="5"/>
+      <w:bookmarkEnd w:id="6"/>
     </w:p>
     <w:p>
       <w:pPr>
@@ -1964,7 +1969,7 @@
           <w:shd w:val="clear" w:color="auto" w:fill="FFFFFF"/>
         </w:rPr>
       </w:pPr>
-      <w:bookmarkStart w:id="6" w:name="_Toc23781052"/>
+      <w:bookmarkStart w:id="7" w:name="_Toc28352338"/>
       <w:r>
         <w:rPr>
           <w:shd w:val="clear" w:color="auto" w:fill="FFFFFF"/>
@@ -1983,7 +1988,7 @@
         </w:rPr>
         <w:t>aracteristics</w:t>
       </w:r>
-      <w:bookmarkEnd w:id="6"/>
+      <w:bookmarkEnd w:id="7"/>
       <w:r>
         <w:rPr>
           <w:shd w:val="clear" w:color="auto" w:fill="FFFFFF"/>
@@ -2150,7 +2155,7 @@
         </w:rPr>
         <w:t xml:space="preserve"> from </w:t>
       </w:r>
-      <w:bookmarkStart w:id="7" w:name="_Hlk23597667"/>
+      <w:bookmarkStart w:id="8" w:name="_Hlk23597667"/>
       <w:r>
         <w:rPr>
           <w:i/>
@@ -2186,14 +2191,14 @@
         </w:rPr>
         <w:fldChar w:fldCharType="end"/>
       </w:r>
-      <w:bookmarkEnd w:id="7"/>
+      <w:bookmarkEnd w:id="8"/>
       <w:r>
         <w:rPr>
           <w:shd w:val="clear" w:color="auto" w:fill="FFFFFF"/>
         </w:rPr>
         <w:t xml:space="preserve">. </w:t>
       </w:r>
-      <w:bookmarkStart w:id="8" w:name="_Hlk23597761"/>
+      <w:bookmarkStart w:id="9" w:name="_Hlk23597761"/>
       <w:r>
         <w:rPr>
           <w:i/>
@@ -2208,7 +2213,7 @@
         </w:rPr>
         <w:t xml:space="preserve"> </w:t>
       </w:r>
-      <w:bookmarkEnd w:id="8"/>
+      <w:bookmarkEnd w:id="9"/>
       <w:r>
         <w:rPr>
           <w:shd w:val="clear" w:color="auto" w:fill="FFFFFF"/>
@@ -2439,7 +2444,7 @@
           <w:shd w:val="clear" w:color="auto" w:fill="FFFFFF"/>
         </w:rPr>
       </w:pPr>
-      <w:bookmarkStart w:id="9" w:name="_Toc23781053"/>
+      <w:bookmarkStart w:id="10" w:name="_Toc28352339"/>
       <w:r>
         <w:rPr>
           <w:shd w:val="clear" w:color="auto" w:fill="FFFFFF"/>
@@ -2447,7 +2452,7 @@
         <w:lastRenderedPageBreak/>
         <w:t>Disadvantages</w:t>
       </w:r>
-      <w:bookmarkEnd w:id="9"/>
+      <w:bookmarkEnd w:id="10"/>
     </w:p>
     <w:p>
       <w:r>
@@ -2696,7 +2701,7 @@
           <w:lang w:eastAsia="en-GB"/>
         </w:rPr>
       </w:pPr>
-      <w:bookmarkStart w:id="10" w:name="_Toc23781054"/>
+      <w:bookmarkStart w:id="11" w:name="_Toc28352340"/>
       <w:r>
         <w:rPr>
           <w:rFonts w:eastAsia="Times New Roman"/>
@@ -2704,7 +2709,7 @@
         </w:rPr>
         <w:t>Suitable Data Types</w:t>
       </w:r>
-      <w:bookmarkEnd w:id="10"/>
+      <w:bookmarkEnd w:id="11"/>
     </w:p>
     <w:p>
       <w:pPr>
@@ -2974,7 +2979,7 @@
           <w:lang w:eastAsia="en-GB"/>
         </w:rPr>
       </w:pPr>
-      <w:bookmarkStart w:id="11" w:name="_Toc23781055"/>
+      <w:bookmarkStart w:id="12" w:name="_Toc28352341"/>
       <w:r>
         <w:rPr>
           <w:rFonts w:eastAsia="Times New Roman"/>
@@ -2982,7 +2987,7 @@
         </w:rPr>
         <w:t>LevelDB</w:t>
       </w:r>
-      <w:bookmarkEnd w:id="11"/>
+      <w:bookmarkEnd w:id="12"/>
     </w:p>
     <w:p>
       <w:pPr>
@@ -3121,7 +3126,7 @@
       <w:pPr>
         <w:pStyle w:val="Titolo2"/>
       </w:pPr>
-      <w:bookmarkStart w:id="12" w:name="_Toc23781056"/>
+      <w:bookmarkStart w:id="13" w:name="_Toc28352342"/>
       <w:r>
         <w:lastRenderedPageBreak/>
         <w:t xml:space="preserve">Entities </w:t>
@@ -3141,7 +3146,7 @@
       <w:r>
         <w:t>s</w:t>
       </w:r>
-      <w:bookmarkEnd w:id="12"/>
+      <w:bookmarkEnd w:id="13"/>
     </w:p>
     <w:p>
       <w:r>
@@ -3233,11 +3238,11 @@
       <w:pPr>
         <w:pStyle w:val="Titolo3"/>
       </w:pPr>
-      <w:bookmarkStart w:id="13" w:name="_Toc23781057"/>
+      <w:bookmarkStart w:id="14" w:name="_Toc28352343"/>
       <w:r>
         <w:t>User</w:t>
       </w:r>
-      <w:bookmarkEnd w:id="13"/>
+      <w:bookmarkEnd w:id="14"/>
     </w:p>
     <w:p>
       <w:r>
@@ -3600,11 +3605,11 @@
       <w:pPr>
         <w:pStyle w:val="Titolo3"/>
       </w:pPr>
-      <w:bookmarkStart w:id="14" w:name="_Toc23781058"/>
+      <w:bookmarkStart w:id="15" w:name="_Toc28352344"/>
       <w:r>
         <w:t>Film</w:t>
       </w:r>
-      <w:bookmarkEnd w:id="14"/>
+      <w:bookmarkEnd w:id="15"/>
     </w:p>
     <w:p>
       <w:r>
@@ -3944,7 +3949,7 @@
           <w:lang w:eastAsia="en-GB"/>
         </w:rPr>
       </w:pPr>
-      <w:bookmarkStart w:id="15" w:name="_Toc23781059"/>
+      <w:bookmarkStart w:id="16" w:name="_Toc28352345"/>
       <w:r>
         <w:rPr>
           <w:rFonts w:eastAsia="Times New Roman"/>
@@ -3953,7 +3958,7 @@
         <w:lastRenderedPageBreak/>
         <w:t>Cinema</w:t>
       </w:r>
-      <w:bookmarkEnd w:id="15"/>
+      <w:bookmarkEnd w:id="16"/>
     </w:p>
     <w:p>
       <w:r>
@@ -4257,7 +4262,7 @@
           <w:lang w:eastAsia="en-GB"/>
         </w:rPr>
       </w:pPr>
-      <w:bookmarkStart w:id="16" w:name="_Toc23781060"/>
+      <w:bookmarkStart w:id="17" w:name="_Toc28352346"/>
       <w:r>
         <w:rPr>
           <w:rFonts w:eastAsia="Times New Roman"/>
@@ -4265,7 +4270,7 @@
         </w:rPr>
         <w:t>Comment</w:t>
       </w:r>
-      <w:bookmarkEnd w:id="16"/>
+      <w:bookmarkEnd w:id="17"/>
       <w:r>
         <w:rPr>
           <w:rFonts w:eastAsia="Times New Roman"/>
@@ -4644,7 +4649,7 @@
           <w:lang w:eastAsia="en-GB"/>
         </w:rPr>
       </w:pPr>
-      <w:bookmarkStart w:id="17" w:name="_Toc23781061"/>
+      <w:bookmarkStart w:id="18" w:name="_Toc28352347"/>
       <w:r>
         <w:rPr>
           <w:rFonts w:eastAsia="Times New Roman"/>
@@ -4652,7 +4657,7 @@
         </w:rPr>
         <w:t>Projection</w:t>
       </w:r>
-      <w:bookmarkEnd w:id="17"/>
+      <w:bookmarkEnd w:id="18"/>
     </w:p>
     <w:p>
       <w:r>
@@ -4957,24 +4962,24 @@
       <w:pPr>
         <w:pStyle w:val="Titolo2"/>
       </w:pPr>
-      <w:bookmarkStart w:id="18" w:name="_Toc23781062"/>
+      <w:bookmarkStart w:id="19" w:name="_Toc28352348"/>
       <w:r>
         <w:t>Conclusion</w:t>
       </w:r>
-      <w:bookmarkEnd w:id="18"/>
+      <w:bookmarkEnd w:id="19"/>
     </w:p>
     <w:p>
       <w:pPr>
         <w:pStyle w:val="Titolo3"/>
       </w:pPr>
-      <w:bookmarkStart w:id="19" w:name="_Toc23781063"/>
+      <w:bookmarkStart w:id="20" w:name="_Toc28352349"/>
       <w:r>
         <w:t>Entities</w:t>
       </w:r>
-      <w:bookmarkEnd w:id="19"/>
       <w:r>
         <w:t xml:space="preserve"> suited to a relational database</w:t>
       </w:r>
+      <w:bookmarkEnd w:id="20"/>
     </w:p>
     <w:p>
       <w:pPr>
@@ -5050,13 +5055,7 @@
         <w:t xml:space="preserve"> </w:t>
       </w:r>
       <w:r>
-        <w:t>E</w:t>
-      </w:r>
-      <w:r>
-        <w:t>ven foreseeing a strong expansion of the application</w:t>
-      </w:r>
-      <w:r>
-        <w:t>, a relational database will be able to handle this</w:t>
+        <w:t>Even foreseeing a strong expansion of the application, a relational database will be able to handle this</w:t>
       </w:r>
       <w:r>
         <w:t xml:space="preserve"> </w:t>
@@ -5142,37 +5141,6 @@
       </w:r>
       <w:r>
         <w:t xml:space="preserve"> contains small sized data and can be naturally organized in a tabular form</w:t>
-      </w:r>
-      <w:r>
-        <w:t>.</w:t>
-      </w:r>
-      <w:r>
-        <w:t xml:space="preserve"> </w:t>
-      </w:r>
-      <w:r>
-        <w:t>T</w:t>
-      </w:r>
-      <w:r>
-        <w:t xml:space="preserve">he description of a </w:t>
-      </w:r>
-      <w:r>
-        <w:rPr>
-          <w:i/>
-          <w:iCs/>
-        </w:rPr>
-        <w:t>Film</w:t>
-      </w:r>
-      <w:r>
-        <w:t xml:space="preserve">, on the other hand, </w:t>
-      </w:r>
-      <w:r>
-        <w:t>can</w:t>
-      </w:r>
-      <w:r>
-        <w:t xml:space="preserve"> </w:t>
-      </w:r>
-      <w:r>
-        <w:t>theoretically be of indeterminate form and dimension</w:t>
       </w:r>
       <w:r>
         <w:t>.</w:t>
@@ -5264,25 +5232,284 @@
         <w:rPr>
           <w:color w:val="021730" w:themeColor="accent1" w:themeShade="80"/>
         </w:rPr>
-        <w:t xml:space="preserve"> model because of their static structure and the reduced load that they entail in terms of transactions compared to the overall system. Only the description of a film could be manage</w:t>
-      </w:r>
-      <w:r>
+        <w:t xml:space="preserve"> model because of their static structure and the reduced load that they entail in terms of transactions compared to the overall system.</w:t>
+      </w:r>
+    </w:p>
+    <w:p>
+      <w:pPr>
+        <w:pStyle w:val="Titolo3"/>
+      </w:pPr>
+      <w:bookmarkStart w:id="21" w:name="_Toc28352350"/>
+      <w:r>
+        <w:t>Key-Value recommended Entities</w:t>
+      </w:r>
+      <w:bookmarkEnd w:id="21"/>
+    </w:p>
+    <w:p>
+      <w:pPr>
+        <w:jc w:val="both"/>
+      </w:pPr>
+      <w:r>
+        <w:t>Given the fact that</w:t>
+      </w:r>
+      <w:r>
+        <w:t xml:space="preserve"> the vast majority of </w:t>
+      </w:r>
+      <w:r>
+        <w:t>all</w:t>
+      </w:r>
+      <w:r>
+        <w:t xml:space="preserve"> read and write operations are related to the </w:t>
+      </w:r>
+      <w:r>
+        <w:rPr>
+          <w:i/>
+          <w:iCs/>
+        </w:rPr>
+        <w:t>Comment</w:t>
+      </w:r>
+      <w:r>
+        <w:t xml:space="preserve"> and </w:t>
+      </w:r>
+      <w:r>
+        <w:rPr>
+          <w:i/>
+          <w:iCs/>
+        </w:rPr>
+        <w:t>Projection</w:t>
+      </w:r>
+      <w:r>
+        <w:t xml:space="preserve"> entities</w:t>
+      </w:r>
+      <w:r>
+        <w:t>, it is safe to say that</w:t>
+      </w:r>
+      <w:r>
+        <w:t xml:space="preserve"> </w:t>
+      </w:r>
+      <w:r>
+        <w:t>t</w:t>
+      </w:r>
+      <w:r>
+        <w:t>he scalability of the application depends largely on the management of these</w:t>
+      </w:r>
+      <w:r>
+        <w:t xml:space="preserve"> entities</w:t>
+      </w:r>
+      <w:r>
+        <w:t>.</w:t>
+      </w:r>
+      <w:r>
+        <w:t xml:space="preserve"> This is basically the end of the suitable traits </w:t>
+      </w:r>
+      <w:r>
+        <w:t>for</w:t>
+      </w:r>
+      <w:r>
+        <w:t xml:space="preserve"> the </w:t>
+      </w:r>
+      <w:r>
+        <w:rPr>
+          <w:i/>
+          <w:iCs/>
+        </w:rPr>
+        <w:t>Projection</w:t>
+      </w:r>
+      <w:r>
+        <w:t xml:space="preserve"> entity because old record of projections </w:t>
+      </w:r>
+      <w:proofErr w:type="gramStart"/>
+      <w:r>
+        <w:t>are</w:t>
+      </w:r>
+      <w:proofErr w:type="gramEnd"/>
+      <w:r>
+        <w:t xml:space="preserve"> almost useless and the operations </w:t>
+      </w:r>
+      <w:r>
+        <w:t>that will work on</w:t>
+      </w:r>
+      <w:r>
+        <w:t xml:space="preserve"> them are going to die out over time. </w:t>
+      </w:r>
+      <w:proofErr w:type="gramStart"/>
+      <w:r>
+        <w:t>Moreover</w:t>
+      </w:r>
+      <w:proofErr w:type="gramEnd"/>
+      <w:r>
+        <w:t xml:space="preserve"> it is preferable to have consistent transactions for </w:t>
+      </w:r>
+      <w:r>
+        <w:rPr>
+          <w:i/>
+          <w:iCs/>
+        </w:rPr>
+        <w:t>Projection</w:t>
+      </w:r>
+      <w:r>
+        <w:t xml:space="preserve"> in order to provide users correct and updated </w:t>
+      </w:r>
+      <w:proofErr w:type="spellStart"/>
+      <w:r>
+        <w:t>informations</w:t>
+      </w:r>
+      <w:proofErr w:type="spellEnd"/>
+      <w:r>
+        <w:t>.</w:t>
+      </w:r>
+    </w:p>
+    <w:p>
+      <w:pPr>
+        <w:jc w:val="both"/>
+      </w:pPr>
+      <w:r>
+        <w:t xml:space="preserve">The </w:t>
+      </w:r>
+      <w:r>
+        <w:rPr>
+          <w:i/>
+          <w:iCs/>
+        </w:rPr>
+        <w:t>Comment</w:t>
+      </w:r>
+      <w:r>
+        <w:t xml:space="preserve"> entity is much better suited for a Key-Value solution. T</w:t>
+      </w:r>
+      <w:r>
+        <w:rPr>
+          <w:rFonts w:eastAsia="Times New Roman"/>
+          <w:lang w:eastAsia="en-GB"/>
+        </w:rPr>
+        <w:t xml:space="preserve">he information </w:t>
+      </w:r>
+      <w:r>
+        <w:t xml:space="preserve">contained in </w:t>
+      </w:r>
+      <w:r>
+        <w:rPr>
+          <w:i/>
+          <w:iCs/>
+        </w:rPr>
+        <w:t>Comment</w:t>
+      </w:r>
+      <w:r>
+        <w:t xml:space="preserve"> can be of indeterminate form and dimension, plus</w:t>
+      </w:r>
+      <w:r>
+        <w:t>,</w:t>
+      </w:r>
+      <w:r>
+        <w:t xml:space="preserve"> Comments can be </w:t>
+      </w:r>
+      <w:r>
+        <w:rPr>
+          <w:i/>
+          <w:iCs/>
+        </w:rPr>
+        <w:t>eventually</w:t>
+      </w:r>
+      <w:r>
+        <w:t xml:space="preserve"> consistent.</w:t>
+      </w:r>
+    </w:p>
+    <w:p>
+      <w:pPr>
+        <w:jc w:val="both"/>
+      </w:pPr>
+      <w:r>
+        <w:t>Having said all of that we have to admit that the</w:t>
+      </w:r>
+      <w:r>
+        <w:t xml:space="preserve"> </w:t>
+      </w:r>
+      <w:r>
+        <w:rPr>
+          <w:i/>
+          <w:iCs/>
+        </w:rPr>
+        <w:t>Comment</w:t>
+      </w:r>
+      <w:r>
+        <w:t xml:space="preserve"> </w:t>
+      </w:r>
+      <w:r>
+        <w:t>entity is</w:t>
+      </w:r>
+      <w:r>
+        <w:t xml:space="preserve"> not a perfect match either. The problem is that each comment is</w:t>
+      </w:r>
+      <w:r>
+        <w:t xml:space="preserve"> related </w:t>
+      </w:r>
+      <w:r>
+        <w:t xml:space="preserve">with other entities, those relation can be handled by a key-value database at the cost of writing </w:t>
+      </w:r>
+      <w:r>
+        <w:rPr>
+          <w:i/>
+          <w:iCs/>
+        </w:rPr>
+        <w:t>ad hoc</w:t>
+      </w:r>
+      <w:r>
+        <w:t xml:space="preserve"> code for cascade</w:t>
+      </w:r>
+      <w:r>
+        <w:t>s</w:t>
+      </w:r>
+      <w:r>
+        <w:t xml:space="preserve"> and join</w:t>
+      </w:r>
+      <w:r>
+        <w:t xml:space="preserve">s </w:t>
+      </w:r>
+      <w:r>
+        <w:t>management.</w:t>
+      </w:r>
+      <w:r>
+        <w:t xml:space="preserve"> We will have to implement some work around to make </w:t>
+      </w:r>
+      <w:proofErr w:type="gramStart"/>
+      <w:r>
+        <w:t>this operations</w:t>
+      </w:r>
+      <w:proofErr w:type="gramEnd"/>
+      <w:r>
+        <w:t xml:space="preserve"> fast enough to justify the implementation of a Key-Value </w:t>
+      </w:r>
+      <w:r>
+        <w:t>database</w:t>
+      </w:r>
+      <w:r>
+        <w:t>.</w:t>
+      </w:r>
+    </w:p>
+    <w:p>
+      <w:pPr>
+        <w:ind w:left="709" w:right="707"/>
+        <w:jc w:val="both"/>
         <w:rPr>
           <w:color w:val="021730" w:themeColor="accent1" w:themeShade="80"/>
         </w:rPr>
-        <w:t>d</w:t>
-      </w:r>
+      </w:pPr>
       <w:r>
         <w:rPr>
           <w:color w:val="021730" w:themeColor="accent1" w:themeShade="80"/>
         </w:rPr>
-        <w:t xml:space="preserve"> </w:t>
+        <w:t xml:space="preserve">According to this study </w:t>
       </w:r>
       <w:r>
         <w:rPr>
           <w:color w:val="021730" w:themeColor="accent1" w:themeShade="80"/>
         </w:rPr>
-        <w:t xml:space="preserve">using a </w:t>
+        <w:t>it is not recommended</w:t>
+      </w:r>
+      <w:r>
+        <w:rPr>
+          <w:color w:val="021730" w:themeColor="accent1" w:themeShade="80"/>
+        </w:rPr>
+        <w:t xml:space="preserve"> a </w:t>
       </w:r>
       <w:r>
         <w:rPr>
@@ -5290,241 +5517,13 @@
           <w:iCs/>
           <w:color w:val="021730" w:themeColor="accent1" w:themeShade="80"/>
         </w:rPr>
-        <w:t>key-value</w:t>
+        <w:t xml:space="preserve">key-value </w:t>
       </w:r>
       <w:r>
         <w:rPr>
           <w:color w:val="021730" w:themeColor="accent1" w:themeShade="80"/>
         </w:rPr>
-        <w:t xml:space="preserve"> model because of the indeterminate form and size of that field.</w:t>
-      </w:r>
-    </w:p>
-    <w:p>
-      <w:pPr>
-        <w:pStyle w:val="Titolo3"/>
-      </w:pPr>
-      <w:bookmarkStart w:id="20" w:name="_Toc23781064"/>
-      <w:r>
-        <w:t>Key-Value recommended Entities</w:t>
-      </w:r>
-      <w:bookmarkEnd w:id="20"/>
-    </w:p>
-    <w:p>
-      <w:pPr>
-        <w:jc w:val="both"/>
-      </w:pPr>
-      <w:r>
-        <w:t>Given the fact that</w:t>
-      </w:r>
-      <w:r>
-        <w:t xml:space="preserve"> the vast majority of </w:t>
-      </w:r>
-      <w:r>
-        <w:t>all</w:t>
-      </w:r>
-      <w:r>
-        <w:t xml:space="preserve"> read and write operations are related to the </w:t>
-      </w:r>
-      <w:r>
-        <w:rPr>
-          <w:i/>
-          <w:iCs/>
-        </w:rPr>
-        <w:t>Comment</w:t>
-      </w:r>
-      <w:r>
-        <w:t xml:space="preserve"> and </w:t>
-      </w:r>
-      <w:r>
-        <w:rPr>
-          <w:i/>
-          <w:iCs/>
-        </w:rPr>
-        <w:t>Projection</w:t>
-      </w:r>
-      <w:r>
-        <w:t xml:space="preserve"> entities</w:t>
-      </w:r>
-      <w:r>
-        <w:t>, it is safe to say that</w:t>
-      </w:r>
-      <w:r>
-        <w:t xml:space="preserve"> </w:t>
-      </w:r>
-      <w:r>
-        <w:t>t</w:t>
-      </w:r>
-      <w:r>
-        <w:t>he scalability of the application depends largely on the management of these</w:t>
-      </w:r>
-      <w:r>
-        <w:t xml:space="preserve"> entities</w:t>
-      </w:r>
-      <w:r>
-        <w:t>.</w:t>
-      </w:r>
-    </w:p>
-    <w:p>
-      <w:pPr>
-        <w:jc w:val="both"/>
-      </w:pPr>
-      <w:r>
-        <w:t>I</w:t>
-      </w:r>
-      <w:r>
-        <w:t xml:space="preserve">t is preferable to have consistent transactions for </w:t>
-      </w:r>
-      <w:r>
-        <w:rPr>
-          <w:i/>
-          <w:iCs/>
-        </w:rPr>
-        <w:t>Projection</w:t>
-      </w:r>
-      <w:r>
-        <w:t xml:space="preserve"> in order to provide at users correct and updated </w:t>
-      </w:r>
-      <w:proofErr w:type="spellStart"/>
-      <w:r>
-        <w:t>information</w:t>
-      </w:r>
-      <w:r>
-        <w:t>s</w:t>
-      </w:r>
-      <w:proofErr w:type="spellEnd"/>
-      <w:r>
-        <w:t xml:space="preserve">. Comments can be </w:t>
-      </w:r>
-      <w:r>
-        <w:rPr>
-          <w:i/>
-          <w:iCs/>
-        </w:rPr>
-        <w:t>eventually</w:t>
-      </w:r>
-      <w:r>
-        <w:t xml:space="preserve"> consistent.</w:t>
-      </w:r>
-    </w:p>
-    <w:p>
-      <w:pPr>
-        <w:jc w:val="both"/>
-      </w:pPr>
-      <w:r>
-        <w:t xml:space="preserve">Although </w:t>
-      </w:r>
-      <w:r>
-        <w:t>both</w:t>
-      </w:r>
-      <w:r>
-        <w:t xml:space="preserve"> </w:t>
-      </w:r>
-      <w:r>
-        <w:rPr>
-          <w:i/>
-          <w:iCs/>
-        </w:rPr>
-        <w:t>Comment</w:t>
-      </w:r>
-      <w:r>
-        <w:t xml:space="preserve"> and </w:t>
-      </w:r>
-      <w:r>
-        <w:rPr>
-          <w:i/>
-          <w:iCs/>
-        </w:rPr>
-        <w:t>Projection</w:t>
-      </w:r>
-      <w:r>
-        <w:t xml:space="preserve"> are related </w:t>
-      </w:r>
-      <w:r>
-        <w:t xml:space="preserve">with other entities, those relation can be handled by a key-value database at the cost of writing </w:t>
-      </w:r>
-      <w:r>
-        <w:rPr>
-          <w:i/>
-          <w:iCs/>
-        </w:rPr>
-        <w:t>ad hoc</w:t>
-      </w:r>
-      <w:r>
-        <w:t xml:space="preserve"> code for cascade</w:t>
-      </w:r>
-      <w:r>
-        <w:t>s</w:t>
-      </w:r>
-      <w:r>
-        <w:t xml:space="preserve"> and join</w:t>
-      </w:r>
-      <w:r>
-        <w:t xml:space="preserve">s </w:t>
-      </w:r>
-      <w:r>
-        <w:t>management.</w:t>
-      </w:r>
-    </w:p>
-    <w:p>
-      <w:pPr>
-        <w:jc w:val="both"/>
-      </w:pPr>
-      <w:r>
-        <w:rPr>
-          <w:i/>
-          <w:iCs/>
-        </w:rPr>
-        <w:t>Projection</w:t>
-      </w:r>
-      <w:r>
-        <w:t xml:space="preserve"> contains small sized data and can be naturally organized in a tabular form, </w:t>
-      </w:r>
-      <w:r>
-        <w:rPr>
-          <w:rFonts w:eastAsia="Times New Roman"/>
-          <w:lang w:eastAsia="en-GB"/>
-        </w:rPr>
-        <w:t xml:space="preserve">the information </w:t>
-      </w:r>
-      <w:r>
-        <w:t xml:space="preserve">contained in </w:t>
-      </w:r>
-      <w:r>
-        <w:rPr>
-          <w:i/>
-          <w:iCs/>
-        </w:rPr>
-        <w:t>Comment</w:t>
-      </w:r>
-      <w:r>
-        <w:t xml:space="preserve"> can be of indeterminate form and dimension instead.</w:t>
-      </w:r>
-    </w:p>
-    <w:p>
-      <w:pPr>
-        <w:ind w:left="709" w:right="707"/>
-        <w:jc w:val="both"/>
-        <w:rPr>
-          <w:color w:val="021730" w:themeColor="accent1" w:themeShade="80"/>
-        </w:rPr>
-      </w:pPr>
-      <w:r>
-        <w:rPr>
-          <w:color w:val="021730" w:themeColor="accent1" w:themeShade="80"/>
-        </w:rPr>
-        <w:t xml:space="preserve">According to this study </w:t>
-      </w:r>
-      <w:r>
-        <w:rPr>
-          <w:color w:val="021730" w:themeColor="accent1" w:themeShade="80"/>
-        </w:rPr>
-        <w:t>it is not recommended</w:t>
-      </w:r>
-      <w:r>
-        <w:rPr>
-          <w:color w:val="021730" w:themeColor="accent1" w:themeShade="80"/>
-        </w:rPr>
-        <w:t xml:space="preserve"> a </w:t>
+        <w:t xml:space="preserve">model also for </w:t>
       </w:r>
       <w:r>
         <w:rPr>
@@ -5532,13 +5531,13 @@
           <w:iCs/>
           <w:color w:val="021730" w:themeColor="accent1" w:themeShade="80"/>
         </w:rPr>
-        <w:t xml:space="preserve">key-value </w:t>
+        <w:t>Comment</w:t>
       </w:r>
       <w:r>
         <w:rPr>
           <w:color w:val="021730" w:themeColor="accent1" w:themeShade="80"/>
         </w:rPr>
-        <w:t xml:space="preserve">model also for </w:t>
+        <w:t xml:space="preserve"> and </w:t>
       </w:r>
       <w:r>
         <w:rPr>
@@ -5546,13 +5545,93 @@
           <w:iCs/>
           <w:color w:val="021730" w:themeColor="accent1" w:themeShade="80"/>
         </w:rPr>
-        <w:t>Comment</w:t>
+        <w:t>Projection</w:t>
       </w:r>
       <w:r>
         <w:rPr>
           <w:color w:val="021730" w:themeColor="accent1" w:themeShade="80"/>
         </w:rPr>
-        <w:t xml:space="preserve"> and </w:t>
+        <w:t xml:space="preserve"> </w:t>
+      </w:r>
+      <w:r>
+        <w:rPr>
+          <w:color w:val="021730" w:themeColor="accent1" w:themeShade="80"/>
+        </w:rPr>
+        <w:t>entities</w:t>
+      </w:r>
+      <w:r>
+        <w:rPr>
+          <w:color w:val="021730" w:themeColor="accent1" w:themeShade="80"/>
+        </w:rPr>
+        <w:t xml:space="preserve"> </w:t>
+      </w:r>
+      <w:r>
+        <w:rPr>
+          <w:color w:val="021730" w:themeColor="accent1" w:themeShade="80"/>
+        </w:rPr>
+        <w:t xml:space="preserve">unless </w:t>
+      </w:r>
+      <w:r>
+        <w:rPr>
+          <w:color w:val="021730" w:themeColor="accent1" w:themeShade="80"/>
+        </w:rPr>
+        <w:t>is</w:t>
+      </w:r>
+      <w:r>
+        <w:rPr>
+          <w:color w:val="021730" w:themeColor="accent1" w:themeShade="80"/>
+        </w:rPr>
+        <w:t xml:space="preserve"> expect</w:t>
+      </w:r>
+      <w:r>
+        <w:rPr>
+          <w:color w:val="021730" w:themeColor="accent1" w:themeShade="80"/>
+        </w:rPr>
+        <w:t>ed</w:t>
+      </w:r>
+      <w:r>
+        <w:rPr>
+          <w:color w:val="021730" w:themeColor="accent1" w:themeShade="80"/>
+        </w:rPr>
+        <w:t xml:space="preserve"> a strong expansion of the application</w:t>
+      </w:r>
+      <w:r>
+        <w:rPr>
+          <w:color w:val="021730" w:themeColor="accent1" w:themeShade="80"/>
+        </w:rPr>
+        <w:t xml:space="preserve">. </w:t>
+      </w:r>
+      <w:r>
+        <w:rPr>
+          <w:color w:val="021730" w:themeColor="accent1" w:themeShade="80"/>
+        </w:rPr>
+        <w:t xml:space="preserve">In that case a </w:t>
+      </w:r>
+      <w:r>
+        <w:rPr>
+          <w:b/>
+          <w:bCs/>
+          <w:color w:val="021730" w:themeColor="accent1" w:themeShade="80"/>
+        </w:rPr>
+        <w:t xml:space="preserve">key-value </w:t>
+      </w:r>
+      <w:r>
+        <w:rPr>
+          <w:color w:val="021730" w:themeColor="accent1" w:themeShade="80"/>
+        </w:rPr>
+        <w:t>model could guarantee the necessary features to make the application scalable</w:t>
+      </w:r>
+      <w:r>
+        <w:rPr>
+          <w:color w:val="021730" w:themeColor="accent1" w:themeShade="80"/>
+        </w:rPr>
+        <w:t xml:space="preserve">. </w:t>
+      </w:r>
+      <w:r>
+        <w:rPr>
+          <w:color w:val="021730" w:themeColor="accent1" w:themeShade="80"/>
+        </w:rPr>
+        <w:t xml:space="preserve">Given its characteristics, </w:t>
       </w:r>
       <w:r>
         <w:rPr>
@@ -5560,93 +5639,25 @@
           <w:iCs/>
           <w:color w:val="021730" w:themeColor="accent1" w:themeShade="80"/>
         </w:rPr>
-        <w:t>Projection</w:t>
+        <w:t>Comment</w:t>
       </w:r>
       <w:r>
         <w:rPr>
           <w:color w:val="021730" w:themeColor="accent1" w:themeShade="80"/>
         </w:rPr>
-        <w:t xml:space="preserve"> </w:t>
+        <w:t xml:space="preserve"> is more suited to be </w:t>
       </w:r>
       <w:r>
         <w:rPr>
           <w:color w:val="021730" w:themeColor="accent1" w:themeShade="80"/>
         </w:rPr>
-        <w:t>entities</w:t>
+        <w:t>stored</w:t>
       </w:r>
       <w:r>
         <w:rPr>
           <w:color w:val="021730" w:themeColor="accent1" w:themeShade="80"/>
         </w:rPr>
-        <w:t xml:space="preserve"> </w:t>
-      </w:r>
-      <w:r>
-        <w:rPr>
-          <w:color w:val="021730" w:themeColor="accent1" w:themeShade="80"/>
-        </w:rPr>
-        <w:t xml:space="preserve">unless </w:t>
-      </w:r>
-      <w:r>
-        <w:rPr>
-          <w:color w:val="021730" w:themeColor="accent1" w:themeShade="80"/>
-        </w:rPr>
-        <w:t>is</w:t>
-      </w:r>
-      <w:r>
-        <w:rPr>
-          <w:color w:val="021730" w:themeColor="accent1" w:themeShade="80"/>
-        </w:rPr>
-        <w:t xml:space="preserve"> expect</w:t>
-      </w:r>
-      <w:r>
-        <w:rPr>
-          <w:color w:val="021730" w:themeColor="accent1" w:themeShade="80"/>
-        </w:rPr>
-        <w:t>ed</w:t>
-      </w:r>
-      <w:r>
-        <w:rPr>
-          <w:color w:val="021730" w:themeColor="accent1" w:themeShade="80"/>
-        </w:rPr>
-        <w:t xml:space="preserve"> a strong expansion of the application</w:t>
-      </w:r>
-      <w:r>
-        <w:rPr>
-          <w:color w:val="021730" w:themeColor="accent1" w:themeShade="80"/>
-        </w:rPr>
-        <w:t xml:space="preserve">. </w:t>
-      </w:r>
-      <w:r>
-        <w:rPr>
-          <w:color w:val="021730" w:themeColor="accent1" w:themeShade="80"/>
-        </w:rPr>
-        <w:t xml:space="preserve">In that case a </w:t>
-      </w:r>
-      <w:r>
-        <w:rPr>
-          <w:b/>
-          <w:bCs/>
-          <w:color w:val="021730" w:themeColor="accent1" w:themeShade="80"/>
-        </w:rPr>
-        <w:t xml:space="preserve">key-value </w:t>
-      </w:r>
-      <w:r>
-        <w:rPr>
-          <w:color w:val="021730" w:themeColor="accent1" w:themeShade="80"/>
-        </w:rPr>
-        <w:t>model could guarantee the necessary features to make the application scalable</w:t>
-      </w:r>
-      <w:r>
-        <w:rPr>
-          <w:color w:val="021730" w:themeColor="accent1" w:themeShade="80"/>
-        </w:rPr>
-        <w:t xml:space="preserve">. </w:t>
-      </w:r>
-      <w:r>
-        <w:rPr>
-          <w:color w:val="021730" w:themeColor="accent1" w:themeShade="80"/>
-        </w:rPr>
-        <w:t xml:space="preserve">Given its characteristics, </w:t>
+        <w:t xml:space="preserve"> in a </w:t>
       </w:r>
       <w:r>
         <w:rPr>
@@ -5654,62 +5665,54 @@
           <w:iCs/>
           <w:color w:val="021730" w:themeColor="accent1" w:themeShade="80"/>
         </w:rPr>
-        <w:t>Comment</w:t>
+        <w:t>key-value</w:t>
       </w:r>
       <w:r>
         <w:rPr>
           <w:color w:val="021730" w:themeColor="accent1" w:themeShade="80"/>
         </w:rPr>
-        <w:t xml:space="preserve"> is more suited to be </w:t>
+        <w:t xml:space="preserve"> database</w:t>
       </w:r>
       <w:r>
         <w:rPr>
           <w:color w:val="021730" w:themeColor="accent1" w:themeShade="80"/>
         </w:rPr>
-        <w:t>stored</w:t>
-      </w:r>
+        <w:t xml:space="preserve"> compared to all other </w:t>
+      </w:r>
+      <w:proofErr w:type="spellStart"/>
       <w:r>
         <w:rPr>
           <w:color w:val="021730" w:themeColor="accent1" w:themeShade="80"/>
         </w:rPr>
-        <w:t xml:space="preserve"> in a </w:t>
-      </w:r>
-      <w:r>
-        <w:rPr>
-          <w:i/>
-          <w:iCs/>
+        <w:t>entites</w:t>
+      </w:r>
+      <w:proofErr w:type="spellEnd"/>
+      <w:r>
+        <w:rPr>
           <w:color w:val="021730" w:themeColor="accent1" w:themeShade="80"/>
         </w:rPr>
-        <w:t>key-value</w:t>
-      </w:r>
+        <w:t xml:space="preserve">; and this is why we are going to implement </w:t>
+      </w:r>
+      <w:proofErr w:type="gramStart"/>
       <w:r>
         <w:rPr>
           <w:color w:val="021730" w:themeColor="accent1" w:themeShade="80"/>
         </w:rPr>
-        <w:t xml:space="preserve"> database</w:t>
-      </w:r>
+        <w:t>an</w:t>
+      </w:r>
+      <w:proofErr w:type="gramEnd"/>
       <w:r>
         <w:rPr>
           <w:color w:val="021730" w:themeColor="accent1" w:themeShade="80"/>
         </w:rPr>
-        <w:t xml:space="preserve"> compared to all the other </w:t>
-      </w:r>
-      <w:proofErr w:type="spellStart"/>
+        <w:t xml:space="preserve"> hybrid solution just to store comments</w:t>
+      </w:r>
       <w:r>
         <w:rPr>
           <w:color w:val="021730" w:themeColor="accent1" w:themeShade="80"/>
         </w:rPr>
-        <w:t>entites</w:t>
-      </w:r>
-      <w:proofErr w:type="spellEnd"/>
-      <w:r>
-        <w:rPr>
-          <w:color w:val="021730" w:themeColor="accent1" w:themeShade="80"/>
-        </w:rPr>
         <w:t>.</w:t>
       </w:r>
-      <w:bookmarkStart w:id="21" w:name="_GoBack"/>
-      <w:bookmarkEnd w:id="21"/>
     </w:p>
     <w:p>
       <w:pPr>
@@ -13793,7 +13796,7 @@
 </file>
 
 <file path=customXml/itemProps1.xml><?xml version="1.0" encoding="utf-8"?>
-<ds:datastoreItem xmlns:ds="http://schemas.openxmlformats.org/officeDocument/2006/customXml" ds:itemID="{75180D78-93B5-4D8A-9226-C4B9FF869647}">
+<ds:datastoreItem xmlns:ds="http://schemas.openxmlformats.org/officeDocument/2006/customXml" ds:itemID="{1A0E2C57-2DC1-4245-97C1-4328D8B979D9}">
   <ds:schemaRefs>
     <ds:schemaRef ds:uri="http://schemas.openxmlformats.org/officeDocument/2006/bibliography"/>
   </ds:schemaRefs>

</xml_diff>

<commit_message>
Migliorata giustificazione implementazione commenti KV
</commit_message>
<xml_diff>
--- a/Task1/Documentation/Documents/FeasibilityStudy.docx
+++ b/Task1/Documentation/Documents/FeasibilityStudy.docx
@@ -308,12 +308,12 @@
             <w:pStyle w:val="Titolosommario"/>
           </w:pPr>
           <w:r>
-            <w:t>Summ</w:t>
+            <w:t>Summa</w:t>
           </w:r>
           <w:bookmarkStart w:id="1" w:name="_GoBack"/>
           <w:bookmarkEnd w:id="1"/>
           <w:r>
-            <w:t>ary</w:t>
+            <w:t>ry</w:t>
           </w:r>
         </w:p>
         <w:p>
@@ -345,7 +345,7 @@
             </w:rPr>
             <w:fldChar w:fldCharType="separate"/>
           </w:r>
-          <w:hyperlink w:anchor="_Toc28352333" w:history="1">
+          <w:hyperlink w:anchor="_Toc29458207" w:history="1">
             <w:r>
               <w:rPr>
                 <w:rStyle w:val="Collegamentoipertestuale"/>
@@ -372,7 +372,7 @@
                 <w:noProof/>
                 <w:webHidden/>
               </w:rPr>
-              <w:instrText xml:space="preserve"> PAGEREF _Toc28352333 \h </w:instrText>
+              <w:instrText xml:space="preserve"> PAGEREF _Toc29458207 \h </w:instrText>
             </w:r>
             <w:r>
               <w:rPr>
@@ -417,7 +417,7 @@
               <w:lang w:val="it-IT" w:eastAsia="it-IT"/>
             </w:rPr>
           </w:pPr>
-          <w:hyperlink w:anchor="_Toc28352334" w:history="1">
+          <w:hyperlink w:anchor="_Toc29458208" w:history="1">
             <w:r>
               <w:rPr>
                 <w:rStyle w:val="Collegamentoipertestuale"/>
@@ -444,7 +444,7 @@
                 <w:noProof/>
                 <w:webHidden/>
               </w:rPr>
-              <w:instrText xml:space="preserve"> PAGEREF _Toc28352334 \h </w:instrText>
+              <w:instrText xml:space="preserve"> PAGEREF _Toc29458208 \h </w:instrText>
             </w:r>
             <w:r>
               <w:rPr>
@@ -489,7 +489,7 @@
               <w:lang w:val="it-IT" w:eastAsia="it-IT"/>
             </w:rPr>
           </w:pPr>
-          <w:hyperlink w:anchor="_Toc28352335" w:history="1">
+          <w:hyperlink w:anchor="_Toc29458209" w:history="1">
             <w:r>
               <w:rPr>
                 <w:rStyle w:val="Collegamentoipertestuale"/>
@@ -516,7 +516,7 @@
                 <w:noProof/>
                 <w:webHidden/>
               </w:rPr>
-              <w:instrText xml:space="preserve"> PAGEREF _Toc28352335 \h </w:instrText>
+              <w:instrText xml:space="preserve"> PAGEREF _Toc29458209 \h </w:instrText>
             </w:r>
             <w:r>
               <w:rPr>
@@ -561,7 +561,7 @@
               <w:lang w:val="it-IT" w:eastAsia="it-IT"/>
             </w:rPr>
           </w:pPr>
-          <w:hyperlink w:anchor="_Toc28352336" w:history="1">
+          <w:hyperlink w:anchor="_Toc29458210" w:history="1">
             <w:r>
               <w:rPr>
                 <w:rStyle w:val="Collegamentoipertestuale"/>
@@ -588,7 +588,7 @@
                 <w:noProof/>
                 <w:webHidden/>
               </w:rPr>
-              <w:instrText xml:space="preserve"> PAGEREF _Toc28352336 \h </w:instrText>
+              <w:instrText xml:space="preserve"> PAGEREF _Toc29458210 \h </w:instrText>
             </w:r>
             <w:r>
               <w:rPr>
@@ -633,7 +633,7 @@
               <w:lang w:val="it-IT" w:eastAsia="it-IT"/>
             </w:rPr>
           </w:pPr>
-          <w:hyperlink w:anchor="_Toc28352337" w:history="1">
+          <w:hyperlink w:anchor="_Toc29458211" w:history="1">
             <w:r>
               <w:rPr>
                 <w:rStyle w:val="Collegamentoipertestuale"/>
@@ -660,7 +660,7 @@
                 <w:noProof/>
                 <w:webHidden/>
               </w:rPr>
-              <w:instrText xml:space="preserve"> PAGEREF _Toc28352337 \h </w:instrText>
+              <w:instrText xml:space="preserve"> PAGEREF _Toc29458211 \h </w:instrText>
             </w:r>
             <w:r>
               <w:rPr>
@@ -705,7 +705,7 @@
               <w:lang w:val="it-IT" w:eastAsia="it-IT"/>
             </w:rPr>
           </w:pPr>
-          <w:hyperlink w:anchor="_Toc28352338" w:history="1">
+          <w:hyperlink w:anchor="_Toc29458212" w:history="1">
             <w:r>
               <w:rPr>
                 <w:rStyle w:val="Collegamentoipertestuale"/>
@@ -733,7 +733,7 @@
                 <w:noProof/>
                 <w:webHidden/>
               </w:rPr>
-              <w:instrText xml:space="preserve"> PAGEREF _Toc28352338 \h </w:instrText>
+              <w:instrText xml:space="preserve"> PAGEREF _Toc29458212 \h </w:instrText>
             </w:r>
             <w:r>
               <w:rPr>
@@ -778,7 +778,7 @@
               <w:lang w:val="it-IT" w:eastAsia="it-IT"/>
             </w:rPr>
           </w:pPr>
-          <w:hyperlink w:anchor="_Toc28352339" w:history="1">
+          <w:hyperlink w:anchor="_Toc29458213" w:history="1">
             <w:r>
               <w:rPr>
                 <w:rStyle w:val="Collegamentoipertestuale"/>
@@ -806,7 +806,7 @@
                 <w:noProof/>
                 <w:webHidden/>
               </w:rPr>
-              <w:instrText xml:space="preserve"> PAGEREF _Toc28352339 \h </w:instrText>
+              <w:instrText xml:space="preserve"> PAGEREF _Toc29458213 \h </w:instrText>
             </w:r>
             <w:r>
               <w:rPr>
@@ -851,7 +851,7 @@
               <w:lang w:val="it-IT" w:eastAsia="it-IT"/>
             </w:rPr>
           </w:pPr>
-          <w:hyperlink w:anchor="_Toc28352340" w:history="1">
+          <w:hyperlink w:anchor="_Toc29458214" w:history="1">
             <w:r>
               <w:rPr>
                 <w:rStyle w:val="Collegamentoipertestuale"/>
@@ -880,7 +880,7 @@
                 <w:noProof/>
                 <w:webHidden/>
               </w:rPr>
-              <w:instrText xml:space="preserve"> PAGEREF _Toc28352340 \h </w:instrText>
+              <w:instrText xml:space="preserve"> PAGEREF _Toc29458214 \h </w:instrText>
             </w:r>
             <w:r>
               <w:rPr>
@@ -925,7 +925,7 @@
               <w:lang w:val="it-IT" w:eastAsia="it-IT"/>
             </w:rPr>
           </w:pPr>
-          <w:hyperlink w:anchor="_Toc28352341" w:history="1">
+          <w:hyperlink w:anchor="_Toc29458215" w:history="1">
             <w:r>
               <w:rPr>
                 <w:rStyle w:val="Collegamentoipertestuale"/>
@@ -954,7 +954,7 @@
                 <w:noProof/>
                 <w:webHidden/>
               </w:rPr>
-              <w:instrText xml:space="preserve"> PAGEREF _Toc28352341 \h </w:instrText>
+              <w:instrText xml:space="preserve"> PAGEREF _Toc29458215 \h </w:instrText>
             </w:r>
             <w:r>
               <w:rPr>
@@ -999,7 +999,7 @@
               <w:lang w:val="it-IT" w:eastAsia="it-IT"/>
             </w:rPr>
           </w:pPr>
-          <w:hyperlink w:anchor="_Toc28352342" w:history="1">
+          <w:hyperlink w:anchor="_Toc29458216" w:history="1">
             <w:r>
               <w:rPr>
                 <w:rStyle w:val="Collegamentoipertestuale"/>
@@ -1026,7 +1026,7 @@
                 <w:noProof/>
                 <w:webHidden/>
               </w:rPr>
-              <w:instrText xml:space="preserve"> PAGEREF _Toc28352342 \h </w:instrText>
+              <w:instrText xml:space="preserve"> PAGEREF _Toc29458216 \h </w:instrText>
             </w:r>
             <w:r>
               <w:rPr>
@@ -1071,7 +1071,7 @@
               <w:lang w:val="it-IT" w:eastAsia="it-IT"/>
             </w:rPr>
           </w:pPr>
-          <w:hyperlink w:anchor="_Toc28352343" w:history="1">
+          <w:hyperlink w:anchor="_Toc29458217" w:history="1">
             <w:r>
               <w:rPr>
                 <w:rStyle w:val="Collegamentoipertestuale"/>
@@ -1098,7 +1098,7 @@
                 <w:noProof/>
                 <w:webHidden/>
               </w:rPr>
-              <w:instrText xml:space="preserve"> PAGEREF _Toc28352343 \h </w:instrText>
+              <w:instrText xml:space="preserve"> PAGEREF _Toc29458217 \h </w:instrText>
             </w:r>
             <w:r>
               <w:rPr>
@@ -1143,7 +1143,7 @@
               <w:lang w:val="it-IT" w:eastAsia="it-IT"/>
             </w:rPr>
           </w:pPr>
-          <w:hyperlink w:anchor="_Toc28352344" w:history="1">
+          <w:hyperlink w:anchor="_Toc29458218" w:history="1">
             <w:r>
               <w:rPr>
                 <w:rStyle w:val="Collegamentoipertestuale"/>
@@ -1170,7 +1170,7 @@
                 <w:noProof/>
                 <w:webHidden/>
               </w:rPr>
-              <w:instrText xml:space="preserve"> PAGEREF _Toc28352344 \h </w:instrText>
+              <w:instrText xml:space="preserve"> PAGEREF _Toc29458218 \h </w:instrText>
             </w:r>
             <w:r>
               <w:rPr>
@@ -1215,7 +1215,7 @@
               <w:lang w:val="it-IT" w:eastAsia="it-IT"/>
             </w:rPr>
           </w:pPr>
-          <w:hyperlink w:anchor="_Toc28352345" w:history="1">
+          <w:hyperlink w:anchor="_Toc29458219" w:history="1">
             <w:r>
               <w:rPr>
                 <w:rStyle w:val="Collegamentoipertestuale"/>
@@ -1244,7 +1244,7 @@
                 <w:noProof/>
                 <w:webHidden/>
               </w:rPr>
-              <w:instrText xml:space="preserve"> PAGEREF _Toc28352345 \h </w:instrText>
+              <w:instrText xml:space="preserve"> PAGEREF _Toc29458219 \h </w:instrText>
             </w:r>
             <w:r>
               <w:rPr>
@@ -1289,7 +1289,7 @@
               <w:lang w:val="it-IT" w:eastAsia="it-IT"/>
             </w:rPr>
           </w:pPr>
-          <w:hyperlink w:anchor="_Toc28352346" w:history="1">
+          <w:hyperlink w:anchor="_Toc29458220" w:history="1">
             <w:r>
               <w:rPr>
                 <w:rStyle w:val="Collegamentoipertestuale"/>
@@ -1318,7 +1318,7 @@
                 <w:noProof/>
                 <w:webHidden/>
               </w:rPr>
-              <w:instrText xml:space="preserve"> PAGEREF _Toc28352346 \h </w:instrText>
+              <w:instrText xml:space="preserve"> PAGEREF _Toc29458220 \h </w:instrText>
             </w:r>
             <w:r>
               <w:rPr>
@@ -1363,7 +1363,7 @@
               <w:lang w:val="it-IT" w:eastAsia="it-IT"/>
             </w:rPr>
           </w:pPr>
-          <w:hyperlink w:anchor="_Toc28352347" w:history="1">
+          <w:hyperlink w:anchor="_Toc29458221" w:history="1">
             <w:r>
               <w:rPr>
                 <w:rStyle w:val="Collegamentoipertestuale"/>
@@ -1392,7 +1392,7 @@
                 <w:noProof/>
                 <w:webHidden/>
               </w:rPr>
-              <w:instrText xml:space="preserve"> PAGEREF _Toc28352347 \h </w:instrText>
+              <w:instrText xml:space="preserve"> PAGEREF _Toc29458221 \h </w:instrText>
             </w:r>
             <w:r>
               <w:rPr>
@@ -1437,7 +1437,7 @@
               <w:lang w:val="it-IT" w:eastAsia="it-IT"/>
             </w:rPr>
           </w:pPr>
-          <w:hyperlink w:anchor="_Toc28352348" w:history="1">
+          <w:hyperlink w:anchor="_Toc29458222" w:history="1">
             <w:r>
               <w:rPr>
                 <w:rStyle w:val="Collegamentoipertestuale"/>
@@ -1464,7 +1464,7 @@
                 <w:noProof/>
                 <w:webHidden/>
               </w:rPr>
-              <w:instrText xml:space="preserve"> PAGEREF _Toc28352348 \h </w:instrText>
+              <w:instrText xml:space="preserve"> PAGEREF _Toc29458222 \h </w:instrText>
             </w:r>
             <w:r>
               <w:rPr>
@@ -1509,7 +1509,7 @@
               <w:lang w:val="it-IT" w:eastAsia="it-IT"/>
             </w:rPr>
           </w:pPr>
-          <w:hyperlink w:anchor="_Toc28352349" w:history="1">
+          <w:hyperlink w:anchor="_Toc29458223" w:history="1">
             <w:r>
               <w:rPr>
                 <w:rStyle w:val="Collegamentoipertestuale"/>
@@ -1536,7 +1536,7 @@
                 <w:noProof/>
                 <w:webHidden/>
               </w:rPr>
-              <w:instrText xml:space="preserve"> PAGEREF _Toc28352349 \h </w:instrText>
+              <w:instrText xml:space="preserve"> PAGEREF _Toc29458223 \h </w:instrText>
             </w:r>
             <w:r>
               <w:rPr>
@@ -1581,7 +1581,7 @@
               <w:lang w:val="it-IT" w:eastAsia="it-IT"/>
             </w:rPr>
           </w:pPr>
-          <w:hyperlink w:anchor="_Toc28352350" w:history="1">
+          <w:hyperlink w:anchor="_Toc29458224" w:history="1">
             <w:r>
               <w:rPr>
                 <w:rStyle w:val="Collegamentoipertestuale"/>
@@ -1608,7 +1608,7 @@
                 <w:noProof/>
                 <w:webHidden/>
               </w:rPr>
-              <w:instrText xml:space="preserve"> PAGEREF _Toc28352350 \h </w:instrText>
+              <w:instrText xml:space="preserve"> PAGEREF _Toc29458224 \h </w:instrText>
             </w:r>
             <w:r>
               <w:rPr>
@@ -1665,7 +1665,7 @@
       <w:pPr>
         <w:pStyle w:val="Titolo1"/>
       </w:pPr>
-      <w:bookmarkStart w:id="2" w:name="_Toc28352333"/>
+      <w:bookmarkStart w:id="2" w:name="_Toc29458207"/>
       <w:bookmarkEnd w:id="0"/>
       <w:r>
         <w:lastRenderedPageBreak/>
@@ -1677,7 +1677,7 @@
       <w:pPr>
         <w:pStyle w:val="Titolo2"/>
       </w:pPr>
-      <w:bookmarkStart w:id="3" w:name="_Toc28352334"/>
+      <w:bookmarkStart w:id="3" w:name="_Toc29458208"/>
       <w:r>
         <w:t>Application</w:t>
       </w:r>
@@ -1690,7 +1690,7 @@
       <w:pPr>
         <w:pStyle w:val="Titolo3"/>
       </w:pPr>
-      <w:bookmarkStart w:id="4" w:name="_Toc28352335"/>
+      <w:bookmarkStart w:id="4" w:name="_Toc29458209"/>
       <w:r>
         <w:t>Description</w:t>
       </w:r>
@@ -1703,10 +1703,10 @@
       </w:r>
       <w:proofErr w:type="spellEnd"/>
       <w:r>
-        <w:t xml:space="preserve"> is an application that helps people to find the best place </w:t>
-      </w:r>
-      <w:r>
-        <w:t xml:space="preserve">where </w:t>
+        <w:t xml:space="preserve"> is an application that helps people to find the best place</w:t>
+      </w:r>
+      <w:r>
+        <w:t xml:space="preserve"> </w:t>
       </w:r>
       <w:r>
         <w:t xml:space="preserve">to watch a movie within Pisa. </w:t>
@@ -1750,7 +1750,7 @@
       <w:pPr>
         <w:pStyle w:val="Titolo3"/>
       </w:pPr>
-      <w:bookmarkStart w:id="5" w:name="_Toc28352336"/>
+      <w:bookmarkStart w:id="5" w:name="_Toc29458210"/>
       <w:r>
         <w:t>Load</w:t>
       </w:r>
@@ -1758,13 +1758,7 @@
     </w:p>
     <w:p>
       <w:r>
-        <w:t xml:space="preserve">An estimate of the factor </w:t>
-      </w:r>
-      <w:r>
-        <w:t xml:space="preserve">that contribute to the </w:t>
-      </w:r>
-      <w:r>
-        <w:t>load of the application:</w:t>
+        <w:t>The following list contains some estimates useful to understand the order of magnitude of the load that will affect our application.</w:t>
       </w:r>
     </w:p>
     <w:p>
@@ -1794,13 +1788,22 @@
         <w:t>inhabitants</w:t>
       </w:r>
       <w:r>
-        <w:t xml:space="preserve"> considering </w:t>
+        <w:t xml:space="preserve"> (including</w:t>
+      </w:r>
+      <w:r>
+        <w:t xml:space="preserve"> </w:t>
       </w:r>
       <w:r>
         <w:t>foreign</w:t>
       </w:r>
       <w:r>
-        <w:t xml:space="preserve"> students.</w:t>
+        <w:t xml:space="preserve"> students</w:t>
+      </w:r>
+      <w:r>
+        <w:t>)</w:t>
+      </w:r>
+      <w:r>
+        <w:t>.</w:t>
       </w:r>
       <w:r>
         <w:br/>
@@ -1812,7 +1815,13 @@
         <w:t>that</w:t>
       </w:r>
       <w:r>
-        <w:t xml:space="preserve"> about 50% of people in Italy goes to cinema once </w:t>
+        <w:t xml:space="preserve"> about 50% of people in Italy goes to cinema </w:t>
+      </w:r>
+      <w:r>
+        <w:t xml:space="preserve">at least </w:t>
+      </w:r>
+      <w:r>
+        <w:t xml:space="preserve">once </w:t>
       </w:r>
       <w:r>
         <w:t>a</w:t>
@@ -1956,7 +1965,7 @@
       <w:pPr>
         <w:pStyle w:val="Titolo2"/>
       </w:pPr>
-      <w:bookmarkStart w:id="6" w:name="_Toc28352337"/>
+      <w:bookmarkStart w:id="6" w:name="_Toc29458211"/>
       <w:r>
         <w:t>Key-Value Model</w:t>
       </w:r>
@@ -1969,7 +1978,7 @@
           <w:shd w:val="clear" w:color="auto" w:fill="FFFFFF"/>
         </w:rPr>
       </w:pPr>
-      <w:bookmarkStart w:id="7" w:name="_Toc28352338"/>
+      <w:bookmarkStart w:id="7" w:name="_Toc29458212"/>
       <w:r>
         <w:rPr>
           <w:shd w:val="clear" w:color="auto" w:fill="FFFFFF"/>
@@ -2383,37 +2392,7 @@
           <w:iCs/>
           <w:shd w:val="clear" w:color="auto" w:fill="FFFFFF"/>
         </w:rPr>
-        <w:t>BASIC</w:t>
-      </w:r>
-      <w:r>
-        <w:rPr>
-          <w:shd w:val="clear" w:color="auto" w:fill="FFFFFF"/>
-        </w:rPr>
-        <w:t xml:space="preserve"> approach is </w:t>
-      </w:r>
-      <w:r>
-        <w:rPr>
-          <w:shd w:val="clear" w:color="auto" w:fill="FFFFFF"/>
-        </w:rPr>
-        <w:t>better</w:t>
-      </w:r>
-      <w:r>
-        <w:rPr>
-          <w:shd w:val="clear" w:color="auto" w:fill="FFFFFF"/>
-        </w:rPr>
-        <w:t xml:space="preserve"> </w:t>
-      </w:r>
-      <w:r>
-        <w:rPr>
-          <w:shd w:val="clear" w:color="auto" w:fill="FFFFFF"/>
-        </w:rPr>
-        <w:t>suited for</w:t>
-      </w:r>
-      <w:r>
-        <w:rPr>
-          <w:shd w:val="clear" w:color="auto" w:fill="FFFFFF"/>
-        </w:rPr>
-        <w:t xml:space="preserve"> </w:t>
+        <w:t>BAS</w:t>
       </w:r>
       <w:r>
         <w:rPr>
@@ -2421,6 +2400,44 @@
           <w:iCs/>
           <w:shd w:val="clear" w:color="auto" w:fill="FFFFFF"/>
         </w:rPr>
+        <w:t>E</w:t>
+      </w:r>
+      <w:r>
+        <w:rPr>
+          <w:shd w:val="clear" w:color="auto" w:fill="FFFFFF"/>
+        </w:rPr>
+        <w:t xml:space="preserve"> approach is </w:t>
+      </w:r>
+      <w:r>
+        <w:rPr>
+          <w:shd w:val="clear" w:color="auto" w:fill="FFFFFF"/>
+        </w:rPr>
+        <w:t>better</w:t>
+      </w:r>
+      <w:r>
+        <w:rPr>
+          <w:shd w:val="clear" w:color="auto" w:fill="FFFFFF"/>
+        </w:rPr>
+        <w:t xml:space="preserve"> </w:t>
+      </w:r>
+      <w:r>
+        <w:rPr>
+          <w:shd w:val="clear" w:color="auto" w:fill="FFFFFF"/>
+        </w:rPr>
+        <w:t>suited for</w:t>
+      </w:r>
+      <w:r>
+        <w:rPr>
+          <w:shd w:val="clear" w:color="auto" w:fill="FFFFFF"/>
+        </w:rPr>
+        <w:t xml:space="preserve"> </w:t>
+      </w:r>
+      <w:r>
+        <w:rPr>
+          <w:i/>
+          <w:iCs/>
+          <w:shd w:val="clear" w:color="auto" w:fill="FFFFFF"/>
+        </w:rPr>
         <w:t>key-value</w:t>
       </w:r>
       <w:r>
@@ -2444,7 +2461,7 @@
           <w:shd w:val="clear" w:color="auto" w:fill="FFFFFF"/>
         </w:rPr>
       </w:pPr>
-      <w:bookmarkStart w:id="10" w:name="_Toc28352339"/>
+      <w:bookmarkStart w:id="10" w:name="_Toc29458213"/>
       <w:r>
         <w:rPr>
           <w:shd w:val="clear" w:color="auto" w:fill="FFFFFF"/>
@@ -2701,7 +2718,7 @@
           <w:lang w:eastAsia="en-GB"/>
         </w:rPr>
       </w:pPr>
-      <w:bookmarkStart w:id="11" w:name="_Toc28352340"/>
+      <w:bookmarkStart w:id="11" w:name="_Toc29458214"/>
       <w:r>
         <w:rPr>
           <w:rFonts w:eastAsia="Times New Roman"/>
@@ -2979,7 +2996,7 @@
           <w:lang w:eastAsia="en-GB"/>
         </w:rPr>
       </w:pPr>
-      <w:bookmarkStart w:id="12" w:name="_Toc28352341"/>
+      <w:bookmarkStart w:id="12" w:name="_Toc29458215"/>
       <w:r>
         <w:rPr>
           <w:rFonts w:eastAsia="Times New Roman"/>
@@ -3126,7 +3143,7 @@
       <w:pPr>
         <w:pStyle w:val="Titolo2"/>
       </w:pPr>
-      <w:bookmarkStart w:id="13" w:name="_Toc28352342"/>
+      <w:bookmarkStart w:id="13" w:name="_Toc29458216"/>
       <w:r>
         <w:lastRenderedPageBreak/>
         <w:t xml:space="preserve">Entities </w:t>
@@ -3238,7 +3255,7 @@
       <w:pPr>
         <w:pStyle w:val="Titolo3"/>
       </w:pPr>
-      <w:bookmarkStart w:id="14" w:name="_Toc28352343"/>
+      <w:bookmarkStart w:id="14" w:name="_Toc29458217"/>
       <w:r>
         <w:t>User</w:t>
       </w:r>
@@ -3605,7 +3622,7 @@
       <w:pPr>
         <w:pStyle w:val="Titolo3"/>
       </w:pPr>
-      <w:bookmarkStart w:id="15" w:name="_Toc28352344"/>
+      <w:bookmarkStart w:id="15" w:name="_Toc29458218"/>
       <w:r>
         <w:t>Film</w:t>
       </w:r>
@@ -3949,7 +3966,7 @@
           <w:lang w:eastAsia="en-GB"/>
         </w:rPr>
       </w:pPr>
-      <w:bookmarkStart w:id="16" w:name="_Toc28352345"/>
+      <w:bookmarkStart w:id="16" w:name="_Toc29458219"/>
       <w:r>
         <w:rPr>
           <w:rFonts w:eastAsia="Times New Roman"/>
@@ -4262,7 +4279,7 @@
           <w:lang w:eastAsia="en-GB"/>
         </w:rPr>
       </w:pPr>
-      <w:bookmarkStart w:id="17" w:name="_Toc28352346"/>
+      <w:bookmarkStart w:id="17" w:name="_Toc29458220"/>
       <w:r>
         <w:rPr>
           <w:rFonts w:eastAsia="Times New Roman"/>
@@ -4649,7 +4666,7 @@
           <w:lang w:eastAsia="en-GB"/>
         </w:rPr>
       </w:pPr>
-      <w:bookmarkStart w:id="18" w:name="_Toc28352347"/>
+      <w:bookmarkStart w:id="18" w:name="_Toc29458221"/>
       <w:r>
         <w:rPr>
           <w:rFonts w:eastAsia="Times New Roman"/>
@@ -4962,7 +4979,7 @@
       <w:pPr>
         <w:pStyle w:val="Titolo2"/>
       </w:pPr>
-      <w:bookmarkStart w:id="19" w:name="_Toc28352348"/>
+      <w:bookmarkStart w:id="19" w:name="_Toc29458222"/>
       <w:r>
         <w:t>Conclusion</w:t>
       </w:r>
@@ -4972,7 +4989,7 @@
       <w:pPr>
         <w:pStyle w:val="Titolo3"/>
       </w:pPr>
-      <w:bookmarkStart w:id="20" w:name="_Toc28352349"/>
+      <w:bookmarkStart w:id="20" w:name="_Toc29458223"/>
       <w:r>
         <w:t>Entities</w:t>
       </w:r>
@@ -5239,7 +5256,7 @@
       <w:pPr>
         <w:pStyle w:val="Titolo3"/>
       </w:pPr>
-      <w:bookmarkStart w:id="21" w:name="_Toc28352350"/>
+      <w:bookmarkStart w:id="21" w:name="_Toc29458224"/>
       <w:r>
         <w:t>Key-Value recommended Entities</w:t>
       </w:r>
@@ -5300,7 +5317,13 @@
         <w:t>.</w:t>
       </w:r>
       <w:r>
-        <w:t xml:space="preserve"> This is basically the end of the suitable traits </w:t>
+        <w:t xml:space="preserve"> This is basically the end </w:t>
+      </w:r>
+      <w:r>
+        <w:t>of</w:t>
+      </w:r>
+      <w:r>
+        <w:t xml:space="preserve"> the suitable traits </w:t>
       </w:r>
       <w:r>
         <w:t>for</w:t>
@@ -5400,7 +5423,13 @@
         <w:t>,</w:t>
       </w:r>
       <w:r>
-        <w:t xml:space="preserve"> Comments can be </w:t>
+        <w:t xml:space="preserve"> </w:t>
+      </w:r>
+      <w:r>
+        <w:t>c</w:t>
+      </w:r>
+      <w:r>
+        <w:t xml:space="preserve">omments can be </w:t>
       </w:r>
       <w:r>
         <w:rPr>
@@ -5412,6 +5441,60 @@
       <w:r>
         <w:t xml:space="preserve"> consistent.</w:t>
       </w:r>
+      <w:r>
+        <w:t xml:space="preserve"> Another important consideration is that we might want to change the structure of th</w:t>
+      </w:r>
+      <w:r>
+        <w:t xml:space="preserve">e </w:t>
+      </w:r>
+      <w:r>
+        <w:rPr>
+          <w:i/>
+          <w:iCs/>
+        </w:rPr>
+        <w:t>Comment</w:t>
+      </w:r>
+      <w:r>
+        <w:rPr>
+          <w:i/>
+          <w:iCs/>
+        </w:rPr>
+        <w:t xml:space="preserve"> </w:t>
+      </w:r>
+      <w:r>
+        <w:t xml:space="preserve">entity in order to support new ways of commenting stuff. For instance we might want to include </w:t>
+      </w:r>
+      <w:r>
+        <w:t xml:space="preserve">emojis, </w:t>
+      </w:r>
+      <w:r>
+        <w:t>gifs,</w:t>
+      </w:r>
+      <w:r>
+        <w:t xml:space="preserve"> </w:t>
+      </w:r>
+      <w:proofErr w:type="gramStart"/>
+      <w:r>
+        <w:t xml:space="preserve">stickers, </w:t>
+      </w:r>
+      <w:r>
+        <w:t xml:space="preserve"> images</w:t>
+      </w:r>
+      <w:proofErr w:type="gramEnd"/>
+      <w:r>
+        <w:t xml:space="preserve"> of different formats, </w:t>
+      </w:r>
+      <w:r>
+        <w:t xml:space="preserve">audio files, etc. An RDB would have to be modified to accommodate each one of </w:t>
+      </w:r>
+      <w:proofErr w:type="gramStart"/>
+      <w:r>
+        <w:t>this changes</w:t>
+      </w:r>
+      <w:proofErr w:type="gramEnd"/>
+      <w:r>
+        <w:t>, while our key-value store is already capable of handling all of this.</w:t>
+      </w:r>
     </w:p>
     <w:p>
       <w:pPr>
@@ -5443,7 +5526,13 @@
         <w:t xml:space="preserve"> related </w:t>
       </w:r>
       <w:r>
-        <w:t xml:space="preserve">with other entities, those relation can be handled by a key-value database at the cost of writing </w:t>
+        <w:t>with other entities, those relation</w:t>
+      </w:r>
+      <w:r>
+        <w:t>s</w:t>
+      </w:r>
+      <w:r>
+        <w:t xml:space="preserve"> can be handled by a key-value database at the cost of writing </w:t>
       </w:r>
       <w:r>
         <w:rPr>
@@ -5476,10 +5565,19 @@
       </w:r>
       <w:proofErr w:type="gramEnd"/>
       <w:r>
-        <w:t xml:space="preserve"> fast enough to justify the implementation of a Key-Value </w:t>
+        <w:t xml:space="preserve"> fast enough to justify the </w:t>
+      </w:r>
+      <w:r>
+        <w:t>use</w:t>
+      </w:r>
+      <w:r>
+        <w:t xml:space="preserve"> of a Key-Value </w:t>
       </w:r>
       <w:r>
         <w:t>database</w:t>
+      </w:r>
+      <w:r>
+        <w:t xml:space="preserve"> given the present implementation of comments</w:t>
       </w:r>
       <w:r>
         <w:t>.</w:t>
@@ -5595,6 +5693,34 @@
         </w:rPr>
         <w:t xml:space="preserve"> a strong expansion of the application</w:t>
       </w:r>
+      <w:r>
+        <w:rPr>
+          <w:color w:val="021730" w:themeColor="accent1" w:themeShade="80"/>
+        </w:rPr>
+        <w:t xml:space="preserve"> and an evolution of the </w:t>
+      </w:r>
+      <w:r>
+        <w:rPr>
+          <w:i/>
+          <w:iCs/>
+          <w:color w:val="021730" w:themeColor="accent1" w:themeShade="80"/>
+        </w:rPr>
+        <w:t>Comment</w:t>
+      </w:r>
+      <w:r>
+        <w:rPr>
+          <w:color w:val="021730" w:themeColor="accent1" w:themeShade="80"/>
+        </w:rPr>
+        <w:t xml:space="preserve"> </w:t>
+      </w:r>
+      <w:proofErr w:type="spellStart"/>
+      <w:r>
+        <w:rPr>
+          <w:color w:val="021730" w:themeColor="accent1" w:themeShade="80"/>
+        </w:rPr>
+        <w:t>capabilites</w:t>
+      </w:r>
+      <w:proofErr w:type="spellEnd"/>
       <w:r>
         <w:rPr>
           <w:color w:val="021730" w:themeColor="accent1" w:themeShade="80"/>
@@ -13796,7 +13922,7 @@
 </file>
 
 <file path=customXml/itemProps1.xml><?xml version="1.0" encoding="utf-8"?>
-<ds:datastoreItem xmlns:ds="http://schemas.openxmlformats.org/officeDocument/2006/customXml" ds:itemID="{1A0E2C57-2DC1-4245-97C1-4328D8B979D9}">
+<ds:datastoreItem xmlns:ds="http://schemas.openxmlformats.org/officeDocument/2006/customXml" ds:itemID="{01AABB32-69C4-47ED-BCCF-788294114BCD}">
   <ds:schemaRefs>
     <ds:schemaRef ds:uri="http://schemas.openxmlformats.org/officeDocument/2006/bibliography"/>
   </ds:schemaRefs>

</xml_diff>